<commit_message>
minor doc tweaks. Biggest changes center around removel of components that ended up NOT being included in the kits
</commit_message>
<xml_diff>
--- a/e20-kit1-demo/QuickStart.docx
+++ b/e20-kit1-demo/QuickStart.docx
@@ -94,7 +94,15 @@
         <w:rPr>
           <w:u w:val="single"/>
         </w:rPr>
-        <w:t>Example 1</w:t>
+        <w:t>Examp</w:t>
+      </w:r>
+      <w:bookmarkStart w:id="0" w:name="_GoBack"/>
+      <w:bookmarkEnd w:id="0"/>
+      <w:r>
+        <w:rPr>
+          <w:u w:val="single"/>
+        </w:rPr>
+        <w:t>le 1</w:t>
       </w:r>
       <w:r>
         <w:rPr>
@@ -150,6 +158,9 @@
         </w:numPr>
       </w:pPr>
       <w:r>
+        <w:t xml:space="preserve">2 x </w:t>
+      </w:r>
+      <w:r>
         <w:t>SN171 Prototyping board, with RF200 module</w:t>
       </w:r>
     </w:p>
@@ -162,31 +173,7 @@
         </w:numPr>
       </w:pPr>
       <w:r>
-        <w:t>SN173 Prototyping board with SM220 module</w:t>
-      </w:r>
-    </w:p>
-    <w:p>
-      <w:pPr>
-        <w:pStyle w:val="ListParagraph"/>
-        <w:numPr>
-          <w:ilvl w:val="0"/>
-          <w:numId w:val="1"/>
-        </w:numPr>
-      </w:pPr>
-      <w:r>
-        <w:t>SS200 USB SNAP Stick</w:t>
-      </w:r>
-    </w:p>
-    <w:p>
-      <w:pPr>
-        <w:pStyle w:val="ListParagraph"/>
-        <w:numPr>
-          <w:ilvl w:val="0"/>
-          <w:numId w:val="1"/>
-        </w:numPr>
-      </w:pPr>
-      <w:r>
-        <w:t>SN132 USB SNAP Stick (loaded with SNAP Sniffer image)</w:t>
+        <w:t>SN132 USB SNAP Stick</w:t>
       </w:r>
     </w:p>
     <w:p>
@@ -229,18 +216,17 @@
         <w:pStyle w:val="Heading2"/>
       </w:pPr>
       <w:r>
-        <w:t>What T</w:t>
-      </w:r>
-      <w:r>
-        <w:t>his Example</w:t>
-      </w:r>
-      <w:r>
-        <w:t xml:space="preserve"> Does</w:t>
-      </w:r>
-    </w:p>
-    <w:p>
-      <w:r>
-        <w:t>SNAPpy scripts running on the individual SNAP Nodes report button state, “button presses” (</w:t>
+        <w:t>What This Example Does</w:t>
+      </w:r>
+    </w:p>
+    <w:p>
+      <w:proofErr w:type="spellStart"/>
+      <w:r>
+        <w:t>SNAPpy</w:t>
+      </w:r>
+      <w:proofErr w:type="spellEnd"/>
+      <w:r>
+        <w:t xml:space="preserve"> scripts running on the individual SNAP Nodes report button state, “button presses” (</w:t>
       </w:r>
       <w:r>
         <w:rPr>
@@ -263,7 +249,15 @@
     </w:p>
     <w:p>
       <w:r>
-        <w:t xml:space="preserve">Full source code for this example is available on Github here: </w:t>
+        <w:t xml:space="preserve">Full source code for this example is available on </w:t>
+      </w:r>
+      <w:proofErr w:type="spellStart"/>
+      <w:r>
+        <w:t>Github</w:t>
+      </w:r>
+      <w:proofErr w:type="spellEnd"/>
+      <w:r>
+        <w:t xml:space="preserve"> here: </w:t>
       </w:r>
       <w:hyperlink r:id="rId7" w:history="1">
         <w:r>
@@ -317,13 +311,27 @@
         <w:rPr>
           <w:b/>
         </w:rPr>
-        <w:t xml:space="preserve"> WiF</w:t>
-      </w:r>
-      <w:r>
-        <w:rPr>
-          <w:b/>
-        </w:rPr>
-        <w:t>i access point:</w:t>
+        <w:t xml:space="preserve"> </w:t>
+      </w:r>
+      <w:proofErr w:type="spellStart"/>
+      <w:r>
+        <w:rPr>
+          <w:b/>
+        </w:rPr>
+        <w:t>WiF</w:t>
+      </w:r>
+      <w:r>
+        <w:rPr>
+          <w:b/>
+        </w:rPr>
+        <w:t>i</w:t>
+      </w:r>
+      <w:proofErr w:type="spellEnd"/>
+      <w:r>
+        <w:rPr>
+          <w:b/>
+        </w:rPr>
+        <w:t xml:space="preserve"> access point:</w:t>
       </w:r>
     </w:p>
     <w:p>
@@ -394,26 +402,46 @@
         <w:t xml:space="preserve"> their</w:t>
       </w:r>
       <w:r>
-        <w:t xml:space="preserve"> “status”. The SN171 and SN173 boards </w:t>
+        <w:t xml:space="preserve"> “status”. The SN171 boards </w:t>
       </w:r>
       <w:r>
         <w:t>run</w:t>
       </w:r>
       <w:r>
-        <w:t xml:space="preserve"> SNAPpy scripts which report status every 5 seconds, or when a button is pressed.</w:t>
-      </w:r>
-    </w:p>
-    <w:p>
-      <w:pPr>
-        <w:rPr>
-          <w:b/>
-        </w:rPr>
-      </w:pPr>
-      <w:r>
-        <w:rPr>
-          <w:b/>
-        </w:rPr>
-        <w:t xml:space="preserve">Connect the battery packs to the SN171 and SN173 boards, and verify each pack’s switch is </w:t>
+        <w:t xml:space="preserve"> </w:t>
+      </w:r>
+      <w:proofErr w:type="spellStart"/>
+      <w:r>
+        <w:t>SNAPpy</w:t>
+      </w:r>
+      <w:proofErr w:type="spellEnd"/>
+      <w:r>
+        <w:t xml:space="preserve"> scripts which report status every 5 seconds, or when a button is pressed.</w:t>
+      </w:r>
+    </w:p>
+    <w:p>
+      <w:pPr>
+        <w:rPr>
+          <w:b/>
+        </w:rPr>
+      </w:pPr>
+      <w:r>
+        <w:rPr>
+          <w:b/>
+        </w:rPr>
+        <w:t>Connect the batte</w:t>
+      </w:r>
+      <w:r>
+        <w:rPr>
+          <w:b/>
+        </w:rPr>
+        <w:t xml:space="preserve">ry packs to the SN171 </w:t>
+      </w:r>
+      <w:r>
+        <w:rPr>
+          <w:b/>
+        </w:rPr>
+        <w:t xml:space="preserve">boards, and verify each pack’s switch is </w:t>
       </w:r>
       <w:r>
         <w:rPr>
@@ -436,13 +464,27 @@
     </w:p>
     <w:p>
       <w:r>
-        <w:t>As you press button-1 on each board, you’ll see the press-count immediately updated in your browser. Also</w:t>
+        <w:t xml:space="preserve">As you press </w:t>
+      </w:r>
+      <w:r>
+        <w:t>the button</w:t>
+      </w:r>
+      <w:r>
+        <w:t xml:space="preserve"> on each board, you’ll see the press-count immediately updated in your browser. Also</w:t>
       </w:r>
       <w:r>
         <w:t>,</w:t>
       </w:r>
       <w:r>
-        <w:t xml:space="preserve"> the current state of each button will be reflected in real</w:t>
+        <w:t xml:space="preserve"> the </w:t>
+      </w:r>
+      <w:proofErr w:type="gramStart"/>
+      <w:r>
+        <w:t>current</w:t>
+      </w:r>
+      <w:proofErr w:type="gramEnd"/>
+      <w:r>
+        <w:t xml:space="preserve"> state of each button will be reflected in real</w:t>
       </w:r>
       <w:r>
         <w:t>-</w:t>
@@ -455,6 +497,17 @@
       </w:r>
       <w:r>
         <w:t xml:space="preserve"> level.</w:t>
+      </w:r>
+    </w:p>
+    <w:p>
+      <w:r>
+        <w:rPr>
+          <w:b/>
+        </w:rPr>
+        <w:t>NOTE</w:t>
+      </w:r>
+      <w:r>
+        <w:t xml:space="preserve"> – there is a “S1SEL” jumper on each SN171 board that selects between “button is RESET” and “button is GPIO_5”. Make sure the jumper is in the position labeled “GPIO5” on the silk-screen, or the demo won’t work.</w:t>
       </w:r>
     </w:p>
     <w:p>
@@ -473,6 +526,9 @@
         <w:lastRenderedPageBreak/>
         <w:t>Loading This Example</w:t>
       </w:r>
+      <w:r>
+        <w:t xml:space="preserve"> onto “Fresh” Hardware</w:t>
+      </w:r>
     </w:p>
     <w:p>
       <w:r>
@@ -494,25 +550,74 @@
         <w:t xml:space="preserve"> These instructions describe how to (re)load the software</w:t>
       </w:r>
       <w:r>
-        <w:t xml:space="preserve"> if needed.</w:t>
-      </w:r>
-    </w:p>
-    <w:p>
-      <w:pPr>
-        <w:rPr>
-          <w:b/>
-        </w:rPr>
-      </w:pPr>
-      <w:r>
-        <w:rPr>
-          <w:b/>
-        </w:rPr>
-        <w:t>Load SNAPpy scripts “demo_sn171.py” and “demo_sn173.py” into the corresponding SNAP Nodes</w:t>
-      </w:r>
-    </w:p>
-    <w:p>
-      <w:r>
-        <w:t xml:space="preserve">Note that Portal has to have access to these SNAPpy scripts before it can </w:t>
+        <w:t xml:space="preserve"> </w:t>
+      </w:r>
+      <w:r>
+        <w:rPr>
+          <w:u w:val="single"/>
+        </w:rPr>
+        <w:t>if needed</w:t>
+      </w:r>
+      <w:r>
+        <w:t>.</w:t>
+      </w:r>
+    </w:p>
+    <w:p>
+      <w:pPr>
+        <w:rPr>
+          <w:b/>
+        </w:rPr>
+      </w:pPr>
+      <w:r>
+        <w:rPr>
+          <w:b/>
+        </w:rPr>
+        <w:t xml:space="preserve">Load </w:t>
+      </w:r>
+      <w:proofErr w:type="spellStart"/>
+      <w:r>
+        <w:rPr>
+          <w:b/>
+        </w:rPr>
+        <w:t>SNAPpy</w:t>
+      </w:r>
+      <w:proofErr w:type="spellEnd"/>
+      <w:r>
+        <w:rPr>
+          <w:b/>
+        </w:rPr>
+        <w:t xml:space="preserve"> script</w:t>
+      </w:r>
+      <w:r>
+        <w:rPr>
+          <w:b/>
+        </w:rPr>
+        <w:t xml:space="preserve"> “de</w:t>
+      </w:r>
+      <w:r>
+        <w:rPr>
+          <w:b/>
+        </w:rPr>
+        <w:t>mo_sn171.py”</w:t>
+      </w:r>
+      <w:r>
+        <w:rPr>
+          <w:b/>
+        </w:rPr>
+        <w:t xml:space="preserve"> into the corresponding SNAP Nodes</w:t>
+      </w:r>
+    </w:p>
+    <w:p>
+      <w:r>
+        <w:t xml:space="preserve">Note that Portal has to have access to these </w:t>
+      </w:r>
+      <w:proofErr w:type="spellStart"/>
+      <w:r>
+        <w:t>SNAPpy</w:t>
+      </w:r>
+      <w:proofErr w:type="spellEnd"/>
+      <w:r>
+        <w:t xml:space="preserve"> scripts before it can </w:t>
       </w:r>
       <w:r>
         <w:t>up</w:t>
@@ -524,7 +629,15 @@
         <w:t xml:space="preserve"> </w:t>
       </w:r>
       <w:r>
-        <w:t>The scripts are located in a subdirectory named “snappyImages”</w:t>
+        <w:t>The scripts are located in a subdirectory named “</w:t>
+      </w:r>
+      <w:proofErr w:type="spellStart"/>
+      <w:r>
+        <w:t>snappyImages</w:t>
+      </w:r>
+      <w:proofErr w:type="spellEnd"/>
+      <w:r>
+        <w:t>”</w:t>
       </w:r>
       <w:r>
         <w:t xml:space="preserve"> in the source code tree for this example.</w:t>
@@ -538,7 +651,15 @@
         <w:t>Reminder</w:t>
       </w:r>
       <w:r>
-        <w:t xml:space="preserve"> – you can manually copy all of the files in this example’s “snappyImages” directory into </w:t>
+        <w:t xml:space="preserve"> – you can manually copy all of the files in this example’s “</w:t>
+      </w:r>
+      <w:proofErr w:type="spellStart"/>
+      <w:r>
+        <w:t>snappyImages</w:t>
+      </w:r>
+      <w:proofErr w:type="spellEnd"/>
+      <w:r>
+        <w:t xml:space="preserve">” directory into </w:t>
       </w:r>
       <w:r>
         <w:rPr>
@@ -547,7 +668,15 @@
         <w:t>Portal’s</w:t>
       </w:r>
       <w:r>
-        <w:t xml:space="preserve"> “snappyImages” directory, </w:t>
+        <w:t xml:space="preserve"> “</w:t>
+      </w:r>
+      <w:proofErr w:type="spellStart"/>
+      <w:r>
+        <w:t>snappyImages</w:t>
+      </w:r>
+      <w:proofErr w:type="spellEnd"/>
+      <w:r>
+        <w:t xml:space="preserve">” directory, </w:t>
       </w:r>
       <w:r>
         <w:rPr>
@@ -574,7 +703,24 @@
         <w:t>example’s</w:t>
       </w:r>
       <w:r>
-        <w:t xml:space="preserve"> “snappyImages” directory.</w:t>
+        <w:t xml:space="preserve"> “</w:t>
+      </w:r>
+      <w:proofErr w:type="spellStart"/>
+      <w:r>
+        <w:t>snappyImages</w:t>
+      </w:r>
+      <w:proofErr w:type="spellEnd"/>
+      <w:r>
+        <w:t xml:space="preserve">” </w:t>
+      </w:r>
+      <w:r>
+        <w:rPr>
+          <w:b/>
+        </w:rPr>
+        <w:t xml:space="preserve">parent </w:t>
+      </w:r>
+      <w:r>
+        <w:t>directory.</w:t>
       </w:r>
     </w:p>
     <w:p>
@@ -591,7 +737,10 @@
         <w:t xml:space="preserve"> of them (don’t forget batmon.py, nv_settings.py, and SN173.py</w:t>
       </w:r>
       <w:r>
-        <w:t>, which get imported by demo_sn171.py and demo_sn173.py</w:t>
+        <w:t>, which get imported by</w:t>
+      </w:r>
+      <w:r>
+        <w:t xml:space="preserve"> demo_sn171.py</w:t>
       </w:r>
       <w:r>
         <w:t>).</w:t>
@@ -619,7 +768,21 @@
         <w:rPr>
           <w:b/>
         </w:rPr>
-        <w:t>“Linux Config” files for this demo onto your E20</w:t>
+        <w:t xml:space="preserve">“Linux </w:t>
+      </w:r>
+      <w:proofErr w:type="spellStart"/>
+      <w:r>
+        <w:rPr>
+          <w:b/>
+        </w:rPr>
+        <w:t>Config</w:t>
+      </w:r>
+      <w:proofErr w:type="spellEnd"/>
+      <w:r>
+        <w:rPr>
+          <w:b/>
+        </w:rPr>
+        <w:t>” files for this demo onto your E20</w:t>
       </w:r>
     </w:p>
     <w:p>
@@ -656,7 +819,21 @@
         <w:rPr>
           <w:b/>
         </w:rPr>
-        <w:t>Copy the entire “tree” of files in the web_app directory onto your E20</w:t>
+        <w:t xml:space="preserve">Copy the entire “tree” of files in the </w:t>
+      </w:r>
+      <w:proofErr w:type="spellStart"/>
+      <w:r>
+        <w:rPr>
+          <w:b/>
+        </w:rPr>
+        <w:t>web_app</w:t>
+      </w:r>
+      <w:proofErr w:type="spellEnd"/>
+      <w:r>
+        <w:rPr>
+          <w:b/>
+        </w:rPr>
+        <w:t xml:space="preserve"> directory onto your E20</w:t>
       </w:r>
     </w:p>
     <w:p>
@@ -752,9 +929,11 @@
       <w:pPr>
         <w:pStyle w:val="ListParagraph"/>
       </w:pPr>
+      <w:proofErr w:type="gramStart"/>
       <w:r>
         <w:t>or</w:t>
       </w:r>
+      <w:proofErr w:type="gramEnd"/>
     </w:p>
     <w:p>
       <w:pPr>
@@ -787,7 +966,23 @@
     </w:p>
     <w:p>
       <w:r>
-        <w:t>The web application is a basic Python program built with high-performance libraries, Tornado and SNAP Connect. The Javascript/HTML is kept deliberately simple for ease of understanding, although it showcases a low-latency websockets technique. This can be easily extended to REST interfaces, and other web/backend approaches to fit application requirements. More information about the software used in this example can be found in the “Software” guide (look in the same directory where you found this Quick Start).</w:t>
+        <w:t xml:space="preserve">The web application is a basic Python program built with high-performance libraries, Tornado and SNAP Connect. The </w:t>
+      </w:r>
+      <w:proofErr w:type="spellStart"/>
+      <w:r>
+        <w:t>Javascript</w:t>
+      </w:r>
+      <w:proofErr w:type="spellEnd"/>
+      <w:r>
+        <w:t xml:space="preserve">/HTML is kept deliberately simple for ease of understanding, although it showcases a low-latency </w:t>
+      </w:r>
+      <w:proofErr w:type="spellStart"/>
+      <w:r>
+        <w:t>websockets</w:t>
+      </w:r>
+      <w:proofErr w:type="spellEnd"/>
+      <w:r>
+        <w:t xml:space="preserve"> technique. This can be easily extended to REST interfaces, and other web/backend approaches to fit application requirements. More information about the software used in this example can be found in the “Software” guide (look in the same directory where you found this Quick Start).</w:t>
       </w:r>
     </w:p>
     <w:p>
@@ -801,19 +996,30 @@
         <w:t>e20_sys</w:t>
       </w:r>
       <w:r>
-        <w:t xml:space="preserve"> and  </w:t>
-      </w:r>
-      <w:r>
-        <w:rPr>
-          <w:b/>
-        </w:rPr>
-        <w:t>web_app</w:t>
-      </w:r>
+        <w:t xml:space="preserve"> </w:t>
+      </w:r>
+      <w:proofErr w:type="gramStart"/>
+      <w:r>
+        <w:t xml:space="preserve">and  </w:t>
+      </w:r>
+      <w:proofErr w:type="spellStart"/>
+      <w:r>
+        <w:rPr>
+          <w:b/>
+        </w:rPr>
+        <w:t>web</w:t>
+      </w:r>
+      <w:proofErr w:type="gramEnd"/>
+      <w:r>
+        <w:rPr>
+          <w:b/>
+        </w:rPr>
+        <w:t>_app</w:t>
+      </w:r>
+      <w:proofErr w:type="spellEnd"/>
       <w:r>
         <w:t xml:space="preserve"> directories for more details and library dependencies.</w:t>
       </w:r>
-      <w:bookmarkStart w:id="0" w:name="_GoBack"/>
-      <w:bookmarkEnd w:id="0"/>
     </w:p>
     <w:p/>
     <w:sectPr>

</xml_diff>